<commit_message>
update Q2 Q5 Q6
</commit_message>
<xml_diff>
--- a/HW4/HW4_Report_Zhongze_Tang.docx
+++ b/HW4/HW4_Report_Zhongze_Tang.docx
@@ -4,35 +4,41 @@
   <w:body>
     <w:p>
       <w:pPr>
-        <w:rPr>
-          <w:rFonts w:ascii="Consolas" w:hAnsi="Consolas"/>
-          <w:sz w:val="22"/>
+        <w:jc w:val="center"/>
+        <w:rPr>
+          <w:rFonts w:ascii="Consolas" w:hAnsi="Consolas"/>
+          <w:b/>
+          <w:sz w:val="24"/>
         </w:rPr>
       </w:pPr>
       <w:r>
         <w:rPr>
           <w:rFonts w:ascii="Consolas" w:hAnsi="Consolas" w:hint="eastAsia"/>
-          <w:sz w:val="22"/>
+          <w:b/>
+          <w:sz w:val="24"/>
         </w:rPr>
         <w:t>E</w:t>
       </w:r>
       <w:r>
         <w:rPr>
           <w:rFonts w:ascii="Consolas" w:hAnsi="Consolas"/>
-          <w:sz w:val="22"/>
+          <w:b/>
+          <w:sz w:val="24"/>
         </w:rPr>
         <w:t>CE 573 HW4 R</w:t>
       </w:r>
       <w:r>
         <w:rPr>
           <w:rFonts w:ascii="Consolas" w:hAnsi="Consolas" w:hint="eastAsia"/>
-          <w:sz w:val="22"/>
+          <w:b/>
+          <w:sz w:val="24"/>
         </w:rPr>
         <w:t>eport</w:t>
       </w:r>
     </w:p>
     <w:p>
       <w:pPr>
+        <w:jc w:val="center"/>
         <w:rPr>
           <w:rFonts w:ascii="Consolas" w:hAnsi="Consolas"/>
           <w:sz w:val="22"/>
@@ -65,12 +71,14 @@
       <w:pPr>
         <w:rPr>
           <w:rFonts w:ascii="Consolas" w:hAnsi="Consolas"/>
+          <w:b/>
           <w:sz w:val="22"/>
         </w:rPr>
       </w:pPr>
       <w:r>
         <w:rPr>
           <w:rFonts w:ascii="Consolas" w:hAnsi="Consolas" w:hint="eastAsia"/>
+          <w:b/>
           <w:sz w:val="22"/>
         </w:rPr>
         <w:t>Q</w:t>
@@ -78,6 +86,7 @@
       <w:r>
         <w:rPr>
           <w:rFonts w:ascii="Consolas" w:hAnsi="Consolas"/>
+          <w:b/>
           <w:sz w:val="22"/>
         </w:rPr>
         <w:t>1</w:t>
@@ -90,14 +99,6 @@
           <w:sz w:val="22"/>
         </w:rPr>
       </w:pPr>
-    </w:p>
-    <w:p>
-      <w:pPr>
-        <w:rPr>
-          <w:rFonts w:ascii="Consolas" w:hAnsi="Consolas"/>
-          <w:sz w:val="22"/>
-        </w:rPr>
-      </w:pPr>
       <w:r>
         <w:rPr>
           <w:rFonts w:ascii="Consolas" w:hAnsi="Consolas" w:hint="eastAsia"/>
@@ -147,7 +148,21 @@
           <w:rFonts w:ascii="Consolas" w:hAnsi="Consolas"/>
           <w:sz w:val="22"/>
         </w:rPr>
-        <w:t xml:space="preserve">he idea of test </w:t>
+        <w:t>he idea of test</w:t>
+      </w:r>
+      <w:r>
+        <w:rPr>
+          <w:rFonts w:ascii="Consolas" w:hAnsi="Consolas" w:hint="eastAsia"/>
+          <w:sz w:val="22"/>
+        </w:rPr>
+        <w:t>ing</w:t>
+      </w:r>
+      <w:r>
+        <w:rPr>
+          <w:rFonts w:ascii="Consolas" w:hAnsi="Consolas"/>
+          <w:sz w:val="22"/>
+        </w:rPr>
+        <w:t xml:space="preserve"> </w:t>
       </w:r>
       <w:r>
         <w:rPr>
@@ -210,98 +225,1073 @@
           <w:rFonts w:ascii="Consolas" w:hAnsi="Consolas"/>
           <w:sz w:val="22"/>
         </w:rPr>
-        <w:t>And if the next vertex we are going to visit has been visited, and this vertex is not where we come from (I call it “parent”), there must be a circle in the graph.</w:t>
-      </w:r>
-    </w:p>
-    <w:p>
-      <w:pPr>
-        <w:rPr>
-          <w:rFonts w:ascii="Consolas" w:hAnsi="Consolas"/>
-          <w:sz w:val="22"/>
-        </w:rPr>
-      </w:pPr>
-    </w:p>
-    <w:p>
-      <w:pPr>
+        <w:t>And if the next vertex we are going to visit has been visited, a</w:t>
+      </w:r>
+      <w:r>
+        <w:rPr>
+          <w:rFonts w:ascii="Consolas" w:hAnsi="Consolas"/>
+          <w:sz w:val="22"/>
+        </w:rPr>
+        <w:t>t the same time,</w:t>
+      </w:r>
+      <w:r>
+        <w:rPr>
+          <w:rFonts w:ascii="Consolas" w:hAnsi="Consolas"/>
+          <w:sz w:val="22"/>
+        </w:rPr>
+        <w:t xml:space="preserve"> this vertex is not where we come from (I call it “parent”), there must be a circle in the graph.</w:t>
+      </w:r>
+    </w:p>
+    <w:p>
+      <w:pPr>
+        <w:rPr>
+          <w:rFonts w:ascii="Consolas" w:hAnsi="Consolas"/>
+          <w:sz w:val="22"/>
+        </w:rPr>
+      </w:pPr>
+    </w:p>
+    <w:p>
+      <w:pPr>
+        <w:rPr>
+          <w:rFonts w:ascii="Consolas" w:hAnsi="Consolas"/>
+          <w:sz w:val="22"/>
+        </w:rPr>
+      </w:pPr>
+      <w:r>
+        <w:rPr>
+          <w:rFonts w:ascii="Consolas" w:hAnsi="Consolas"/>
+          <w:sz w:val="22"/>
+        </w:rPr>
+        <w:t>In the codes, w</w:t>
+      </w:r>
+      <w:r>
+        <w:rPr>
+          <w:rFonts w:ascii="Consolas" w:hAnsi="Consolas"/>
+          <w:sz w:val="22"/>
+        </w:rPr>
+        <w:t>hat is different</w:t>
+      </w:r>
+      <w:r>
+        <w:rPr>
+          <w:rFonts w:ascii="Consolas" w:hAnsi="Consolas"/>
+          <w:sz w:val="22"/>
+        </w:rPr>
+        <w:t xml:space="preserve"> from </w:t>
+      </w:r>
+      <w:r>
+        <w:rPr>
+          <w:rFonts w:ascii="Consolas" w:hAnsi="Consolas"/>
+          <w:sz w:val="22"/>
+        </w:rPr>
+        <w:t>original DFS</w:t>
+      </w:r>
+      <w:r>
+        <w:rPr>
+          <w:rFonts w:ascii="Consolas" w:hAnsi="Consolas"/>
+          <w:sz w:val="22"/>
+        </w:rPr>
+        <w:t xml:space="preserve"> is that, when we </w:t>
+      </w:r>
+      <w:r>
         <w:rPr>
           <w:rFonts w:ascii="Consolas" w:hAnsi="Consolas" w:hint="eastAsia"/>
           <w:sz w:val="22"/>
         </w:rPr>
-      </w:pPr>
-      <w:r>
-        <w:rPr>
-          <w:rFonts w:ascii="Consolas" w:hAnsi="Consolas"/>
-          <w:sz w:val="22"/>
-        </w:rPr>
-        <w:t>In the codes, w</w:t>
-      </w:r>
-      <w:r>
-        <w:rPr>
-          <w:rFonts w:ascii="Consolas" w:hAnsi="Consolas"/>
-          <w:sz w:val="22"/>
-        </w:rPr>
-        <w:t>hat is different</w:t>
-      </w:r>
-      <w:r>
-        <w:rPr>
-          <w:rFonts w:ascii="Consolas" w:hAnsi="Consolas"/>
-          <w:sz w:val="22"/>
-        </w:rPr>
-        <w:t xml:space="preserve"> from </w:t>
-      </w:r>
-      <w:r>
-        <w:rPr>
-          <w:rFonts w:ascii="Consolas" w:hAnsi="Consolas"/>
-          <w:sz w:val="22"/>
-        </w:rPr>
-        <w:t>original DFS</w:t>
-      </w:r>
-      <w:r>
-        <w:rPr>
-          <w:rFonts w:ascii="Consolas" w:hAnsi="Consolas"/>
-          <w:sz w:val="22"/>
-        </w:rPr>
-        <w:t xml:space="preserve"> is that, when we </w:t>
-      </w:r>
+        <w:t>call</w:t>
+      </w:r>
+      <w:r>
+        <w:rPr>
+          <w:rFonts w:ascii="Consolas" w:hAnsi="Consolas"/>
+          <w:sz w:val="22"/>
+        </w:rPr>
+        <w:t xml:space="preserve"> the DFS function, we also add the vertex v’s parent vertex w to the parameters list.</w:t>
+      </w:r>
+      <w:r>
+        <w:rPr>
+          <w:rFonts w:ascii="Consolas" w:hAnsi="Consolas"/>
+          <w:sz w:val="22"/>
+        </w:rPr>
+        <w:t xml:space="preserve"> If a vertex u from </w:t>
+      </w:r>
+      <w:proofErr w:type="spellStart"/>
+      <w:r>
+        <w:rPr>
+          <w:rFonts w:ascii="Consolas" w:hAnsi="Consolas"/>
+          <w:sz w:val="22"/>
+        </w:rPr>
+        <w:t>G.adj</w:t>
+      </w:r>
+      <w:proofErr w:type="spellEnd"/>
+      <w:r>
+        <w:rPr>
+          <w:rFonts w:ascii="Consolas" w:hAnsi="Consolas"/>
+          <w:sz w:val="22"/>
+        </w:rPr>
+        <w:t>(v) has been visited, and it is not equal to w, there must be a circle, and the graph is cyclic.</w:t>
+      </w:r>
+    </w:p>
+    <w:p>
+      <w:pPr>
+        <w:rPr>
+          <w:rFonts w:ascii="Consolas" w:hAnsi="Consolas"/>
+          <w:sz w:val="22"/>
+        </w:rPr>
+      </w:pPr>
+    </w:p>
+    <w:p>
+      <w:pPr>
+        <w:rPr>
+          <w:rFonts w:ascii="Consolas" w:hAnsi="Consolas"/>
+          <w:sz w:val="22"/>
+        </w:rPr>
+      </w:pPr>
+    </w:p>
+    <w:p>
+      <w:pPr>
+        <w:rPr>
+          <w:rFonts w:ascii="Consolas" w:hAnsi="Consolas"/>
+          <w:b/>
+          <w:sz w:val="22"/>
+        </w:rPr>
+      </w:pPr>
       <w:r>
         <w:rPr>
           <w:rFonts w:ascii="Consolas" w:hAnsi="Consolas" w:hint="eastAsia"/>
-          <w:sz w:val="22"/>
-        </w:rPr>
-        <w:t>call</w:t>
-      </w:r>
-      <w:r>
-        <w:rPr>
-          <w:rFonts w:ascii="Consolas" w:hAnsi="Consolas"/>
-          <w:sz w:val="22"/>
-        </w:rPr>
-        <w:t xml:space="preserve"> the DFS function, we also add the vertex v’s parent vertex w to the parameters list.</w:t>
-      </w:r>
-      <w:r>
-        <w:rPr>
-          <w:rFonts w:ascii="Consolas" w:hAnsi="Consolas"/>
-          <w:sz w:val="22"/>
-        </w:rPr>
-        <w:t xml:space="preserve"> If a vertex u from </w:t>
-      </w:r>
-      <w:proofErr w:type="spellStart"/>
-      <w:r>
-        <w:rPr>
-          <w:rFonts w:ascii="Consolas" w:hAnsi="Consolas"/>
-          <w:sz w:val="22"/>
-        </w:rPr>
-        <w:t>G.adj</w:t>
-      </w:r>
-      <w:proofErr w:type="spellEnd"/>
-      <w:r>
-        <w:rPr>
-          <w:rFonts w:ascii="Consolas" w:hAnsi="Consolas"/>
-          <w:sz w:val="22"/>
-        </w:rPr>
-        <w:t>(v) has been visited, and it is not equal to w, there must be a circle, and the graph is cyclic.</w:t>
+          <w:b/>
+          <w:sz w:val="22"/>
+        </w:rPr>
+        <w:t>Q</w:t>
+      </w:r>
+      <w:r>
+        <w:rPr>
+          <w:rFonts w:ascii="Consolas" w:hAnsi="Consolas"/>
+          <w:b/>
+          <w:sz w:val="22"/>
+        </w:rPr>
+        <w:t>2</w:t>
+      </w:r>
+    </w:p>
+    <w:p>
+      <w:pPr>
+        <w:rPr>
+          <w:rFonts w:ascii="Consolas" w:hAnsi="Consolas"/>
+          <w:sz w:val="22"/>
+        </w:rPr>
+      </w:pPr>
+      <w:r>
+        <w:rPr>
+          <w:rFonts w:ascii="Consolas" w:hAnsi="Consolas"/>
+          <w:sz w:val="22"/>
+        </w:rPr>
+        <w:t>Both t</w:t>
+      </w:r>
+      <w:r>
+        <w:rPr>
+          <w:rFonts w:ascii="Consolas" w:hAnsi="Consolas"/>
+          <w:sz w:val="22"/>
+        </w:rPr>
+        <w:t xml:space="preserve">he </w:t>
+      </w:r>
+      <w:r>
+        <w:rPr>
+          <w:rFonts w:ascii="Consolas" w:hAnsi="Consolas"/>
+          <w:sz w:val="22"/>
+        </w:rPr>
+        <w:t xml:space="preserve">lazy and </w:t>
+      </w:r>
+      <w:r>
+        <w:rPr>
+          <w:rFonts w:ascii="Consolas" w:hAnsi="Consolas"/>
+          <w:sz w:val="22"/>
+        </w:rPr>
+        <w:t>eager Prim’s algorithm</w:t>
+      </w:r>
+      <w:r>
+        <w:rPr>
+          <w:rFonts w:ascii="Consolas" w:hAnsi="Consolas"/>
+          <w:sz w:val="22"/>
+        </w:rPr>
+        <w:t>s</w:t>
+      </w:r>
+      <w:r>
+        <w:rPr>
+          <w:rFonts w:ascii="Consolas" w:hAnsi="Consolas"/>
+          <w:sz w:val="22"/>
+        </w:rPr>
+        <w:t xml:space="preserve"> </w:t>
+      </w:r>
+      <w:r>
+        <w:rPr>
+          <w:rFonts w:ascii="Consolas" w:hAnsi="Consolas"/>
+          <w:sz w:val="22"/>
+        </w:rPr>
+        <w:t>are</w:t>
+      </w:r>
+      <w:r>
+        <w:rPr>
+          <w:rFonts w:ascii="Consolas" w:hAnsi="Consolas"/>
+          <w:sz w:val="22"/>
+        </w:rPr>
+        <w:t xml:space="preserve"> faster than Kruskal’s.</w:t>
+      </w:r>
+      <w:r>
+        <w:rPr>
+          <w:rFonts w:ascii="Consolas" w:hAnsi="Consolas"/>
+          <w:sz w:val="22"/>
+        </w:rPr>
+        <w:t xml:space="preserve"> Run the program </w:t>
+      </w:r>
+      <w:r>
+        <w:rPr>
+          <w:rFonts w:ascii="Consolas" w:hAnsi="Consolas"/>
+          <w:sz w:val="22"/>
+        </w:rPr>
+        <w:t>five</w:t>
+      </w:r>
+      <w:r>
+        <w:rPr>
+          <w:rFonts w:ascii="Consolas" w:hAnsi="Consolas"/>
+          <w:sz w:val="22"/>
+        </w:rPr>
+        <w:t xml:space="preserve"> times and calculate the average running time, we can get a table like this:</w:t>
+      </w:r>
+    </w:p>
+    <w:p>
+      <w:pPr>
+        <w:rPr>
+          <w:rFonts w:ascii="Consolas" w:hAnsi="Consolas" w:hint="eastAsia"/>
+          <w:sz w:val="22"/>
+        </w:rPr>
+      </w:pPr>
+    </w:p>
+    <w:tbl>
+      <w:tblPr>
+        <w:tblStyle w:val="a3"/>
+        <w:tblW w:w="0" w:type="auto"/>
+        <w:tblLook w:val="04A0" w:firstRow="1" w:lastRow="0" w:firstColumn="1" w:lastColumn="0" w:noHBand="0" w:noVBand="1"/>
+      </w:tblPr>
+      <w:tblGrid>
+        <w:gridCol w:w="2921"/>
+        <w:gridCol w:w="2921"/>
+        <w:gridCol w:w="2454"/>
+      </w:tblGrid>
+      <w:tr>
+        <w:tc>
+          <w:tcPr>
+            <w:tcW w:w="2921" w:type="dxa"/>
+          </w:tcPr>
+          <w:p>
+            <w:pPr>
+              <w:rPr>
+                <w:rFonts w:ascii="Consolas" w:hAnsi="Consolas" w:hint="eastAsia"/>
+                <w:sz w:val="22"/>
+              </w:rPr>
+            </w:pPr>
+            <w:r>
+              <w:rPr>
+                <w:rFonts w:ascii="Consolas" w:hAnsi="Consolas"/>
+                <w:sz w:val="22"/>
+              </w:rPr>
+              <w:t>Algorithm</w:t>
+            </w:r>
+          </w:p>
+        </w:tc>
+        <w:tc>
+          <w:tcPr>
+            <w:tcW w:w="2921" w:type="dxa"/>
+          </w:tcPr>
+          <w:p>
+            <w:pPr>
+              <w:rPr>
+                <w:rFonts w:ascii="Consolas" w:hAnsi="Consolas" w:hint="eastAsia"/>
+                <w:sz w:val="22"/>
+              </w:rPr>
+            </w:pPr>
+            <w:r>
+              <w:rPr>
+                <w:rFonts w:ascii="Consolas" w:hAnsi="Consolas" w:hint="eastAsia"/>
+                <w:sz w:val="22"/>
+              </w:rPr>
+              <w:t>R</w:t>
+            </w:r>
+            <w:r>
+              <w:rPr>
+                <w:rFonts w:ascii="Consolas" w:hAnsi="Consolas"/>
+                <w:sz w:val="22"/>
+              </w:rPr>
+              <w:t>unning Time (ns)</w:t>
+            </w:r>
+          </w:p>
+        </w:tc>
+        <w:tc>
+          <w:tcPr>
+            <w:tcW w:w="2454" w:type="dxa"/>
+          </w:tcPr>
+          <w:p>
+            <w:pPr>
+              <w:rPr>
+                <w:rFonts w:ascii="Consolas" w:hAnsi="Consolas" w:hint="eastAsia"/>
+                <w:sz w:val="22"/>
+              </w:rPr>
+            </w:pPr>
+            <w:r>
+              <w:rPr>
+                <w:rFonts w:ascii="Consolas" w:hAnsi="Consolas" w:hint="eastAsia"/>
+                <w:sz w:val="22"/>
+              </w:rPr>
+              <w:t>T</w:t>
+            </w:r>
+            <w:r>
+              <w:rPr>
+                <w:rFonts w:ascii="Consolas" w:hAnsi="Consolas"/>
+                <w:sz w:val="22"/>
+              </w:rPr>
+              <w:t xml:space="preserve">ime </w:t>
+            </w:r>
+            <w:r>
+              <w:rPr>
+                <w:rFonts w:ascii="Consolas" w:hAnsi="Consolas" w:hint="eastAsia"/>
+                <w:sz w:val="22"/>
+              </w:rPr>
+              <w:t>com</w:t>
+            </w:r>
+            <w:r>
+              <w:rPr>
+                <w:rFonts w:ascii="Consolas" w:hAnsi="Consolas"/>
+                <w:sz w:val="22"/>
+              </w:rPr>
+              <w:t>plexity</w:t>
+            </w:r>
+          </w:p>
+        </w:tc>
+      </w:tr>
+      <w:tr>
+        <w:tc>
+          <w:tcPr>
+            <w:tcW w:w="2921" w:type="dxa"/>
+          </w:tcPr>
+          <w:p>
+            <w:pPr>
+              <w:rPr>
+                <w:rFonts w:ascii="Consolas" w:hAnsi="Consolas"/>
+                <w:sz w:val="22"/>
+              </w:rPr>
+            </w:pPr>
+            <w:r>
+              <w:rPr>
+                <w:rFonts w:ascii="Consolas" w:hAnsi="Consolas"/>
+                <w:sz w:val="22"/>
+              </w:rPr>
+              <w:t>Kruskal</w:t>
+            </w:r>
+          </w:p>
+        </w:tc>
+        <w:tc>
+          <w:tcPr>
+            <w:tcW w:w="2921" w:type="dxa"/>
+          </w:tcPr>
+          <w:p>
+            <w:pPr>
+              <w:widowControl/>
+              <w:rPr>
+                <w:rFonts w:ascii="Consolas" w:eastAsia="等线" w:hAnsi="Consolas"/>
+                <w:color w:val="000000"/>
+                <w:sz w:val="22"/>
+              </w:rPr>
+            </w:pPr>
+            <w:r>
+              <w:rPr>
+                <w:rFonts w:ascii="Consolas" w:eastAsia="等线" w:hAnsi="Consolas"/>
+                <w:color w:val="000000"/>
+                <w:sz w:val="22"/>
+              </w:rPr>
+              <w:t>7222169</w:t>
+            </w:r>
+          </w:p>
+        </w:tc>
+        <w:tc>
+          <w:tcPr>
+            <w:tcW w:w="2454" w:type="dxa"/>
+          </w:tcPr>
+          <w:p>
+            <w:pPr>
+              <w:widowControl/>
+              <w:rPr>
+                <w:rFonts w:ascii="Consolas" w:eastAsia="等线" w:hAnsi="Consolas"/>
+                <w:color w:val="000000"/>
+                <w:sz w:val="22"/>
+              </w:rPr>
+            </w:pPr>
+            <w:proofErr w:type="spellStart"/>
+            <w:r>
+              <w:rPr>
+                <w:rFonts w:ascii="Consolas" w:hAnsi="Consolas"/>
+                <w:sz w:val="22"/>
+              </w:rPr>
+              <w:t>Elog</w:t>
+            </w:r>
+            <w:r>
+              <w:rPr>
+                <w:rFonts w:ascii="Consolas" w:hAnsi="Consolas"/>
+                <w:sz w:val="22"/>
+              </w:rPr>
+              <w:t>E</w:t>
+            </w:r>
+            <w:proofErr w:type="spellEnd"/>
+          </w:p>
+        </w:tc>
+      </w:tr>
+      <w:tr>
+        <w:tc>
+          <w:tcPr>
+            <w:tcW w:w="2921" w:type="dxa"/>
+          </w:tcPr>
+          <w:p>
+            <w:pPr>
+              <w:rPr>
+                <w:rFonts w:ascii="Consolas" w:hAnsi="Consolas"/>
+                <w:sz w:val="22"/>
+              </w:rPr>
+            </w:pPr>
+            <w:r>
+              <w:rPr>
+                <w:rFonts w:ascii="Consolas" w:hAnsi="Consolas"/>
+                <w:sz w:val="22"/>
+              </w:rPr>
+              <w:t>Lazy Prim</w:t>
+            </w:r>
+          </w:p>
+        </w:tc>
+        <w:tc>
+          <w:tcPr>
+            <w:tcW w:w="2921" w:type="dxa"/>
+          </w:tcPr>
+          <w:p>
+            <w:pPr>
+              <w:widowControl/>
+              <w:rPr>
+                <w:rFonts w:ascii="Consolas" w:eastAsia="等线" w:hAnsi="Consolas"/>
+                <w:color w:val="000000"/>
+                <w:sz w:val="22"/>
+              </w:rPr>
+            </w:pPr>
+            <w:r>
+              <w:rPr>
+                <w:rFonts w:ascii="Consolas" w:eastAsia="等线" w:hAnsi="Consolas"/>
+                <w:color w:val="000000"/>
+                <w:sz w:val="22"/>
+              </w:rPr>
+              <w:t>2581351.8</w:t>
+            </w:r>
+          </w:p>
+        </w:tc>
+        <w:tc>
+          <w:tcPr>
+            <w:tcW w:w="2454" w:type="dxa"/>
+          </w:tcPr>
+          <w:p>
+            <w:pPr>
+              <w:widowControl/>
+              <w:rPr>
+                <w:rFonts w:ascii="Consolas" w:eastAsia="等线" w:hAnsi="Consolas"/>
+                <w:color w:val="000000"/>
+                <w:sz w:val="22"/>
+              </w:rPr>
+            </w:pPr>
+            <w:proofErr w:type="spellStart"/>
+            <w:r>
+              <w:rPr>
+                <w:rFonts w:ascii="Consolas" w:hAnsi="Consolas"/>
+                <w:sz w:val="22"/>
+              </w:rPr>
+              <w:t>Elog</w:t>
+            </w:r>
+            <w:r>
+              <w:rPr>
+                <w:rFonts w:ascii="Consolas" w:hAnsi="Consolas"/>
+                <w:sz w:val="22"/>
+              </w:rPr>
+              <w:t>E</w:t>
+            </w:r>
+            <w:proofErr w:type="spellEnd"/>
+          </w:p>
+        </w:tc>
+      </w:tr>
+      <w:tr>
+        <w:tc>
+          <w:tcPr>
+            <w:tcW w:w="2921" w:type="dxa"/>
+          </w:tcPr>
+          <w:p>
+            <w:pPr>
+              <w:rPr>
+                <w:rFonts w:ascii="Consolas" w:hAnsi="Consolas"/>
+                <w:sz w:val="22"/>
+              </w:rPr>
+            </w:pPr>
+            <w:r>
+              <w:rPr>
+                <w:rFonts w:ascii="Consolas" w:hAnsi="Consolas"/>
+                <w:sz w:val="22"/>
+              </w:rPr>
+              <w:t>eager Prim</w:t>
+            </w:r>
+          </w:p>
+        </w:tc>
+        <w:tc>
+          <w:tcPr>
+            <w:tcW w:w="2921" w:type="dxa"/>
+          </w:tcPr>
+          <w:p>
+            <w:pPr>
+              <w:widowControl/>
+              <w:rPr>
+                <w:rFonts w:ascii="Consolas" w:eastAsia="等线" w:hAnsi="Consolas"/>
+                <w:color w:val="000000"/>
+                <w:sz w:val="22"/>
+              </w:rPr>
+            </w:pPr>
+            <w:r>
+              <w:rPr>
+                <w:rFonts w:ascii="Consolas" w:eastAsia="等线" w:hAnsi="Consolas"/>
+                <w:color w:val="000000"/>
+                <w:sz w:val="22"/>
+              </w:rPr>
+              <w:t>1344047</w:t>
+            </w:r>
+          </w:p>
+        </w:tc>
+        <w:tc>
+          <w:tcPr>
+            <w:tcW w:w="2454" w:type="dxa"/>
+          </w:tcPr>
+          <w:p>
+            <w:pPr>
+              <w:widowControl/>
+              <w:rPr>
+                <w:rFonts w:ascii="Consolas" w:eastAsia="等线" w:hAnsi="Consolas"/>
+                <w:color w:val="000000"/>
+                <w:sz w:val="22"/>
+              </w:rPr>
+            </w:pPr>
+            <w:proofErr w:type="spellStart"/>
+            <w:r>
+              <w:rPr>
+                <w:rFonts w:ascii="Consolas" w:hAnsi="Consolas"/>
+                <w:sz w:val="22"/>
+              </w:rPr>
+              <w:t>ElogV</w:t>
+            </w:r>
+            <w:proofErr w:type="spellEnd"/>
+          </w:p>
+        </w:tc>
+      </w:tr>
+    </w:tbl>
+    <w:p>
+      <w:pPr>
+        <w:rPr>
+          <w:rFonts w:ascii="Consolas" w:hAnsi="Consolas"/>
+          <w:sz w:val="22"/>
+        </w:rPr>
+      </w:pPr>
+    </w:p>
+    <w:p>
+      <w:pPr>
+        <w:rPr>
+          <w:rFonts w:ascii="Consolas" w:hAnsi="Consolas"/>
+          <w:sz w:val="22"/>
+        </w:rPr>
+      </w:pPr>
+      <w:r>
+        <w:rPr>
+          <w:rFonts w:ascii="Consolas" w:hAnsi="Consolas"/>
+          <w:sz w:val="22"/>
+        </w:rPr>
+        <w:t>The order of growth of the actual cost</w:t>
+      </w:r>
+      <w:r>
+        <w:rPr>
+          <w:rFonts w:ascii="Consolas" w:hAnsi="Consolas"/>
+          <w:sz w:val="22"/>
+        </w:rPr>
+        <w:t xml:space="preserve"> of Kruskal</w:t>
       </w:r>
       <w:bookmarkStart w:id="0" w:name="_GoBack"/>
       <w:bookmarkEnd w:id="0"/>
+      <w:r>
+        <w:rPr>
+          <w:rFonts w:ascii="Consolas" w:hAnsi="Consolas"/>
+          <w:sz w:val="22"/>
+        </w:rPr>
+        <w:t xml:space="preserve"> is E + E0 log E,</w:t>
+      </w:r>
+      <w:r>
+        <w:rPr>
+          <w:rFonts w:ascii="Consolas" w:hAnsi="Consolas" w:hint="eastAsia"/>
+          <w:sz w:val="22"/>
+        </w:rPr>
+        <w:t xml:space="preserve"> </w:t>
+      </w:r>
+      <w:r>
+        <w:rPr>
+          <w:rFonts w:ascii="Consolas" w:hAnsi="Consolas"/>
+          <w:sz w:val="22"/>
+        </w:rPr>
+        <w:t>where E0 is the number of edges whose weight is less than the weight of the MST edge</w:t>
+      </w:r>
+      <w:r>
+        <w:rPr>
+          <w:rFonts w:ascii="Consolas" w:hAnsi="Consolas" w:hint="eastAsia"/>
+          <w:sz w:val="22"/>
+        </w:rPr>
+        <w:t xml:space="preserve"> </w:t>
+      </w:r>
+      <w:r>
+        <w:rPr>
+          <w:rFonts w:ascii="Consolas" w:hAnsi="Consolas"/>
+          <w:sz w:val="22"/>
+        </w:rPr>
+        <w:t>with the highest weight.</w:t>
+      </w:r>
+      <w:r>
+        <w:rPr>
+          <w:rFonts w:ascii="Consolas" w:hAnsi="Consolas"/>
+          <w:sz w:val="22"/>
+        </w:rPr>
+        <w:t xml:space="preserve"> </w:t>
+      </w:r>
+      <w:r>
+        <w:rPr>
+          <w:rFonts w:ascii="Consolas" w:hAnsi="Consolas"/>
+          <w:sz w:val="22"/>
+        </w:rPr>
+        <w:t>Despite this advantage, Kruskal’s algorithm is generally slower</w:t>
+      </w:r>
+      <w:r>
+        <w:rPr>
+          <w:rFonts w:ascii="Consolas" w:hAnsi="Consolas" w:hint="eastAsia"/>
+          <w:sz w:val="22"/>
+        </w:rPr>
+        <w:t xml:space="preserve"> </w:t>
+      </w:r>
+      <w:r>
+        <w:rPr>
+          <w:rFonts w:ascii="Consolas" w:hAnsi="Consolas"/>
+          <w:sz w:val="22"/>
+        </w:rPr>
+        <w:t xml:space="preserve">than Prim’s algorithm because it has to do a </w:t>
+      </w:r>
+      <w:proofErr w:type="gramStart"/>
+      <w:r>
+        <w:rPr>
+          <w:rFonts w:ascii="Consolas" w:hAnsi="Consolas"/>
+          <w:sz w:val="22"/>
+        </w:rPr>
+        <w:t>connected(</w:t>
+      </w:r>
+      <w:proofErr w:type="gramEnd"/>
+      <w:r>
+        <w:rPr>
+          <w:rFonts w:ascii="Consolas" w:hAnsi="Consolas"/>
+          <w:sz w:val="22"/>
+        </w:rPr>
+        <w:t>) operation for each edge, in</w:t>
+      </w:r>
+      <w:r>
+        <w:rPr>
+          <w:rFonts w:ascii="Consolas" w:hAnsi="Consolas" w:hint="eastAsia"/>
+          <w:sz w:val="22"/>
+        </w:rPr>
+        <w:t xml:space="preserve"> </w:t>
+      </w:r>
+      <w:r>
+        <w:rPr>
+          <w:rFonts w:ascii="Consolas" w:hAnsi="Consolas"/>
+          <w:sz w:val="22"/>
+        </w:rPr>
+        <w:t>addition to the priority-queue operations that both algorithms do for each edge processed</w:t>
+      </w:r>
+    </w:p>
+    <w:p>
+      <w:pPr>
+        <w:rPr>
+          <w:rFonts w:ascii="Consolas" w:hAnsi="Consolas" w:hint="eastAsia"/>
+          <w:sz w:val="22"/>
+        </w:rPr>
+      </w:pPr>
+    </w:p>
+    <w:p>
+      <w:pPr>
+        <w:rPr>
+          <w:rFonts w:ascii="Consolas" w:hAnsi="Consolas"/>
+          <w:sz w:val="22"/>
+        </w:rPr>
+      </w:pPr>
+      <w:r>
+        <w:rPr>
+          <w:rFonts w:ascii="Consolas" w:hAnsi="Consolas" w:hint="eastAsia"/>
+          <w:sz w:val="22"/>
+        </w:rPr>
+        <w:t>I</w:t>
+      </w:r>
+      <w:r>
+        <w:rPr>
+          <w:rFonts w:ascii="Consolas" w:hAnsi="Consolas"/>
+          <w:sz w:val="22"/>
+        </w:rPr>
+        <w:t xml:space="preserve">n this problem, </w:t>
+      </w:r>
+      <w:r>
+        <w:rPr>
+          <w:rFonts w:ascii="Consolas" w:hAnsi="Consolas"/>
+          <w:sz w:val="22"/>
+        </w:rPr>
+        <w:t>the graph is a dense one (</w:t>
+      </w:r>
+      <w:r>
+        <w:rPr>
+          <w:rFonts w:ascii="Consolas" w:hAnsi="Consolas"/>
+          <w:sz w:val="22"/>
+        </w:rPr>
+        <w:t>V &lt; E</w:t>
+      </w:r>
+      <w:r>
+        <w:rPr>
+          <w:rFonts w:ascii="Consolas" w:hAnsi="Consolas"/>
+          <w:sz w:val="22"/>
+        </w:rPr>
+        <w:t>)</w:t>
+      </w:r>
+      <w:r>
+        <w:rPr>
+          <w:rFonts w:ascii="Consolas" w:hAnsi="Consolas"/>
+          <w:sz w:val="22"/>
+        </w:rPr>
+        <w:t xml:space="preserve">, so the eager Prim performs better than other two </w:t>
+      </w:r>
+      <w:r>
+        <w:rPr>
+          <w:rFonts w:ascii="Consolas" w:hAnsi="Consolas"/>
+          <w:sz w:val="22"/>
+        </w:rPr>
+        <w:t>algorithms</w:t>
+      </w:r>
+      <w:r>
+        <w:rPr>
+          <w:rFonts w:ascii="Consolas" w:hAnsi="Consolas"/>
+          <w:sz w:val="22"/>
+        </w:rPr>
+        <w:t>.</w:t>
+      </w:r>
+    </w:p>
+    <w:p>
+      <w:pPr>
+        <w:rPr>
+          <w:rFonts w:ascii="Consolas" w:hAnsi="Consolas" w:hint="eastAsia"/>
+          <w:sz w:val="22"/>
+        </w:rPr>
+      </w:pPr>
+    </w:p>
+    <w:p>
+      <w:pPr>
+        <w:rPr>
+          <w:rFonts w:ascii="Consolas" w:hAnsi="Consolas"/>
+          <w:b/>
+          <w:sz w:val="22"/>
+        </w:rPr>
+      </w:pPr>
+      <w:r>
+        <w:rPr>
+          <w:rFonts w:ascii="Consolas" w:hAnsi="Consolas"/>
+          <w:b/>
+          <w:sz w:val="22"/>
+        </w:rPr>
+        <w:t>Q5</w:t>
+      </w:r>
+    </w:p>
+    <w:p>
+      <w:pPr>
+        <w:rPr>
+          <w:rFonts w:ascii="Consolas" w:hAnsi="Consolas"/>
+          <w:sz w:val="22"/>
+        </w:rPr>
+      </w:pPr>
+      <w:r>
+        <w:rPr>
+          <w:rFonts w:ascii="Consolas" w:hAnsi="Consolas"/>
+          <w:sz w:val="22"/>
+        </w:rPr>
+        <w:t xml:space="preserve">BFS will run properly on the dataset. However, if we use the simple </w:t>
+      </w:r>
+      <w:r>
+        <w:rPr>
+          <w:rFonts w:ascii="Consolas" w:hAnsi="Consolas" w:hint="eastAsia"/>
+          <w:sz w:val="22"/>
+        </w:rPr>
+        <w:t>recur</w:t>
+      </w:r>
+      <w:r>
+        <w:rPr>
+          <w:rFonts w:ascii="Consolas" w:hAnsi="Consolas"/>
+          <w:sz w:val="22"/>
+        </w:rPr>
+        <w:t>sive version of DFS, the stack overflow</w:t>
+      </w:r>
+      <w:r>
+        <w:rPr>
+          <w:rFonts w:ascii="Consolas" w:hAnsi="Consolas"/>
+          <w:sz w:val="22"/>
+        </w:rPr>
+        <w:t xml:space="preserve"> will occur.</w:t>
+      </w:r>
+      <w:r>
+        <w:rPr>
+          <w:rFonts w:ascii="Consolas" w:hAnsi="Consolas"/>
+          <w:sz w:val="22"/>
+        </w:rPr>
+        <w:t xml:space="preserve"> To solve this, we </w:t>
+      </w:r>
+      <w:r>
+        <w:rPr>
+          <w:rFonts w:ascii="Consolas" w:hAnsi="Consolas"/>
+          <w:sz w:val="22"/>
+        </w:rPr>
+        <w:t>must</w:t>
+      </w:r>
+      <w:r>
+        <w:rPr>
+          <w:rFonts w:ascii="Consolas" w:hAnsi="Consolas"/>
+          <w:sz w:val="22"/>
+        </w:rPr>
+        <w:t xml:space="preserve"> maintain a stack by ourselves.</w:t>
+      </w:r>
+    </w:p>
+    <w:p>
+      <w:pPr>
+        <w:rPr>
+          <w:rFonts w:ascii="Consolas" w:hAnsi="Consolas"/>
+          <w:sz w:val="22"/>
+        </w:rPr>
+      </w:pPr>
+    </w:p>
+    <w:p>
+      <w:pPr>
+        <w:rPr>
+          <w:rFonts w:ascii="Consolas" w:hAnsi="Consolas"/>
+          <w:sz w:val="22"/>
+        </w:rPr>
+      </w:pPr>
+      <w:r>
+        <w:rPr>
+          <w:rFonts w:ascii="Consolas" w:hAnsi="Consolas"/>
+          <w:sz w:val="22"/>
+        </w:rPr>
+        <w:t>First</w:t>
+      </w:r>
+      <w:r>
+        <w:rPr>
+          <w:rFonts w:ascii="Consolas" w:hAnsi="Consolas"/>
+          <w:sz w:val="22"/>
+        </w:rPr>
+        <w:t>,</w:t>
+      </w:r>
+      <w:r>
+        <w:rPr>
+          <w:rFonts w:ascii="Consolas" w:hAnsi="Consolas"/>
+          <w:sz w:val="22"/>
+        </w:rPr>
+        <w:t xml:space="preserve"> we push the first vertex into the stack</w:t>
+      </w:r>
+      <w:r>
+        <w:rPr>
+          <w:rFonts w:ascii="Consolas" w:hAnsi="Consolas"/>
+          <w:sz w:val="22"/>
+        </w:rPr>
+        <w:t xml:space="preserve"> and mark it as </w:t>
+      </w:r>
+      <w:r>
+        <w:rPr>
+          <w:rFonts w:ascii="Consolas" w:hAnsi="Consolas"/>
+          <w:sz w:val="22"/>
+        </w:rPr>
+        <w:t>visited</w:t>
+      </w:r>
+      <w:r>
+        <w:rPr>
+          <w:rFonts w:ascii="Consolas" w:hAnsi="Consolas"/>
+          <w:sz w:val="22"/>
+        </w:rPr>
+        <w:t xml:space="preserve">. Second, when the stack is not empty, </w:t>
+      </w:r>
+      <w:r>
+        <w:rPr>
+          <w:rFonts w:ascii="Consolas" w:hAnsi="Consolas"/>
+          <w:sz w:val="22"/>
+        </w:rPr>
+        <w:t>repeat</w:t>
+      </w:r>
+      <w:r>
+        <w:rPr>
+          <w:rFonts w:ascii="Consolas" w:hAnsi="Consolas"/>
+          <w:sz w:val="22"/>
+        </w:rPr>
+        <w:t xml:space="preserve"> the</w:t>
+      </w:r>
+      <w:r>
+        <w:rPr>
+          <w:rFonts w:ascii="Consolas" w:hAnsi="Consolas"/>
+          <w:sz w:val="22"/>
+        </w:rPr>
+        <w:t xml:space="preserve"> third step and </w:t>
+      </w:r>
+      <w:r>
+        <w:rPr>
+          <w:rFonts w:ascii="Consolas" w:hAnsi="Consolas"/>
+          <w:sz w:val="22"/>
+        </w:rPr>
+        <w:t xml:space="preserve">the </w:t>
+      </w:r>
+      <w:r>
+        <w:rPr>
+          <w:rFonts w:ascii="Consolas" w:hAnsi="Consolas"/>
+          <w:sz w:val="22"/>
+        </w:rPr>
+        <w:t xml:space="preserve">forth step. Third, </w:t>
+      </w:r>
+      <w:r>
+        <w:rPr>
+          <w:rFonts w:ascii="Consolas" w:hAnsi="Consolas"/>
+          <w:sz w:val="22"/>
+        </w:rPr>
+        <w:t xml:space="preserve">we pop the first </w:t>
+      </w:r>
+      <w:r>
+        <w:rPr>
+          <w:rFonts w:ascii="Consolas" w:hAnsi="Consolas"/>
+          <w:sz w:val="22"/>
+        </w:rPr>
+        <w:t>vertex</w:t>
+      </w:r>
+      <w:r>
+        <w:rPr>
+          <w:rFonts w:ascii="Consolas" w:hAnsi="Consolas"/>
+          <w:sz w:val="22"/>
+        </w:rPr>
+        <w:t xml:space="preserve"> in the stack</w:t>
+      </w:r>
+      <w:r>
+        <w:rPr>
+          <w:rFonts w:ascii="Consolas" w:hAnsi="Consolas"/>
+          <w:sz w:val="22"/>
+        </w:rPr>
+        <w:t>.</w:t>
+      </w:r>
+      <w:r>
+        <w:rPr>
+          <w:rFonts w:ascii="Consolas" w:hAnsi="Consolas"/>
+          <w:sz w:val="22"/>
+        </w:rPr>
+        <w:t xml:space="preserve"> Last, </w:t>
+      </w:r>
+      <w:r>
+        <w:rPr>
+          <w:rFonts w:ascii="Consolas" w:hAnsi="Consolas"/>
+          <w:sz w:val="22"/>
+        </w:rPr>
+        <w:t>we visit all the adjacent vertices of this vertex, and push the unvis</w:t>
+      </w:r>
+      <w:r>
+        <w:rPr>
+          <w:rFonts w:ascii="Consolas" w:hAnsi="Consolas"/>
+          <w:sz w:val="22"/>
+        </w:rPr>
+        <w:t>i</w:t>
+      </w:r>
+      <w:r>
+        <w:rPr>
+          <w:rFonts w:ascii="Consolas" w:hAnsi="Consolas"/>
+          <w:sz w:val="22"/>
+        </w:rPr>
+        <w:t>ted vertices into the stack</w:t>
+      </w:r>
+      <w:r>
+        <w:rPr>
+          <w:rFonts w:ascii="Consolas" w:hAnsi="Consolas"/>
+          <w:sz w:val="22"/>
+        </w:rPr>
+        <w:t>, then mark them as visited</w:t>
+      </w:r>
+      <w:r>
+        <w:rPr>
+          <w:rFonts w:ascii="Consolas" w:hAnsi="Consolas"/>
+          <w:sz w:val="22"/>
+        </w:rPr>
+        <w:t>.</w:t>
+      </w:r>
+    </w:p>
+    <w:p>
+      <w:pPr>
+        <w:rPr>
+          <w:rFonts w:ascii="Consolas" w:hAnsi="Consolas"/>
+          <w:sz w:val="22"/>
+        </w:rPr>
+      </w:pPr>
+    </w:p>
+    <w:p>
+      <w:pPr>
+        <w:rPr>
+          <w:rFonts w:ascii="Consolas" w:hAnsi="Consolas" w:hint="eastAsia"/>
+          <w:sz w:val="22"/>
+        </w:rPr>
+      </w:pPr>
+      <w:r>
+        <w:rPr>
+          <w:rFonts w:ascii="Consolas" w:hAnsi="Consolas"/>
+          <w:sz w:val="22"/>
+        </w:rPr>
+        <w:t>Both DFS</w:t>
+      </w:r>
+      <w:r>
+        <w:rPr>
+          <w:rFonts w:ascii="Consolas" w:hAnsi="Consolas"/>
+          <w:sz w:val="22"/>
+        </w:rPr>
+        <w:t xml:space="preserve"> and BFS will print out how may vertices they visit. The value should be 264346.</w:t>
+      </w:r>
+    </w:p>
+    <w:p>
+      <w:pPr>
+        <w:rPr>
+          <w:rFonts w:ascii="Consolas" w:hAnsi="Consolas"/>
+          <w:sz w:val="22"/>
+        </w:rPr>
+      </w:pPr>
+    </w:p>
+    <w:p>
+      <w:pPr>
+        <w:rPr>
+          <w:rFonts w:ascii="Consolas" w:hAnsi="Consolas"/>
+          <w:b/>
+          <w:sz w:val="22"/>
+        </w:rPr>
+      </w:pPr>
+      <w:r>
+        <w:rPr>
+          <w:rFonts w:ascii="Consolas" w:hAnsi="Consolas"/>
+          <w:b/>
+          <w:sz w:val="22"/>
+        </w:rPr>
+        <w:t>Q6</w:t>
+      </w:r>
+    </w:p>
+    <w:p>
+      <w:pPr>
+        <w:rPr>
+          <w:rFonts w:ascii="Consolas" w:hAnsi="Consolas" w:hint="eastAsia"/>
+          <w:b/>
+          <w:sz w:val="22"/>
+        </w:rPr>
+      </w:pPr>
     </w:p>
     <w:sectPr>
       <w:pgSz w:w="11906" w:h="16838"/>
@@ -739,6 +1729,22 @@
     <w:semiHidden/>
     <w:unhideWhenUsed/>
   </w:style>
+  <w:style w:type="table" w:styleId="a3">
+    <w:name w:val="Table Grid"/>
+    <w:basedOn w:val="a1"/>
+    <w:uiPriority w:val="39"/>
+    <w:rsid w:val="00DD0B7F"/>
+    <w:tblPr>
+      <w:tblBorders>
+        <w:top w:val="single" w:sz="4" w:space="0" w:color="auto"/>
+        <w:left w:val="single" w:sz="4" w:space="0" w:color="auto"/>
+        <w:bottom w:val="single" w:sz="4" w:space="0" w:color="auto"/>
+        <w:right w:val="single" w:sz="4" w:space="0" w:color="auto"/>
+        <w:insideH w:val="single" w:sz="4" w:space="0" w:color="auto"/>
+        <w:insideV w:val="single" w:sz="4" w:space="0" w:color="auto"/>
+      </w:tblBorders>
+    </w:tblPr>
+  </w:style>
 </w:styles>
 </file>
 

</xml_diff>